<commit_message>
Solution design for client added using UML
</commit_message>
<xml_diff>
--- a/Group C - Client Server Network Report.docx
+++ b/Group C - Client Server Network Report.docx
@@ -1087,7 +1087,7 @@
       <w:pPr>
         <w:pStyle w:val="TOC1"/>
         <w:rPr>
-          <w:rFonts w:asciiTheme="minorHAnsi" w:eastAsiaTheme="minorEastAsia" w:hAnsiTheme="minorHAnsi" w:cstheme="minorBidi"/>
+          <w:rFonts w:ascii="Calibri" w:hAnsi="Calibri" w:cs="Times New Roman"/>
           <w:b w:val="0"/>
           <w:bCs w:val="0"/>
           <w:color w:val="auto"/>
@@ -1095,7 +1095,6 @@
           <w:sz w:val="22"/>
           <w:szCs w:val="22"/>
           <w:lang w:val="en-GB" w:eastAsia="en-GB" w:bidi="ar-SA"/>
-          <w14:ligatures w14:val="standardContextual"/>
         </w:rPr>
       </w:pPr>
       <w:r>
@@ -1177,7 +1176,7 @@
       <w:pPr>
         <w:pStyle w:val="TOC1"/>
         <w:rPr>
-          <w:rFonts w:asciiTheme="minorHAnsi" w:eastAsiaTheme="minorEastAsia" w:hAnsiTheme="minorHAnsi" w:cstheme="minorBidi"/>
+          <w:rFonts w:ascii="Calibri" w:hAnsi="Calibri" w:cs="Times New Roman"/>
           <w:b w:val="0"/>
           <w:bCs w:val="0"/>
           <w:color w:val="auto"/>
@@ -1185,7 +1184,6 @@
           <w:sz w:val="22"/>
           <w:szCs w:val="22"/>
           <w:lang w:val="en-GB" w:eastAsia="en-GB" w:bidi="ar-SA"/>
-          <w14:ligatures w14:val="standardContextual"/>
         </w:rPr>
       </w:pPr>
       <w:hyperlink w:anchor="_Toc146314163" w:history="1">
@@ -1243,12 +1241,11 @@
       <w:pPr>
         <w:pStyle w:val="TOC2"/>
         <w:rPr>
-          <w:rFonts w:asciiTheme="minorHAnsi" w:eastAsiaTheme="minorEastAsia" w:hAnsiTheme="minorHAnsi" w:cstheme="minorBidi"/>
+          <w:rFonts w:ascii="Calibri" w:hAnsi="Calibri"/>
           <w:b w:val="0"/>
           <w:kern w:val="2"/>
           <w:szCs w:val="22"/>
           <w:lang w:val="en-GB" w:eastAsia="en-GB"/>
-          <w14:ligatures w14:val="standardContextual"/>
         </w:rPr>
       </w:pPr>
       <w:hyperlink w:anchor="_Toc146314164" w:history="1">
@@ -1262,12 +1259,11 @@
         </w:r>
         <w:r>
           <w:rPr>
-            <w:rFonts w:asciiTheme="minorHAnsi" w:eastAsiaTheme="minorEastAsia" w:hAnsiTheme="minorHAnsi" w:cstheme="minorBidi"/>
+            <w:rFonts w:ascii="Calibri" w:hAnsi="Calibri"/>
             <w:b w:val="0"/>
             <w:kern w:val="2"/>
             <w:szCs w:val="22"/>
             <w:lang w:val="en-GB" w:eastAsia="en-GB"/>
-            <w14:ligatures w14:val="standardContextual"/>
           </w:rPr>
           <w:tab/>
         </w:r>
@@ -1326,12 +1322,11 @@
       <w:pPr>
         <w:pStyle w:val="TOC2"/>
         <w:rPr>
-          <w:rFonts w:asciiTheme="minorHAnsi" w:eastAsiaTheme="minorEastAsia" w:hAnsiTheme="minorHAnsi" w:cstheme="minorBidi"/>
+          <w:rFonts w:ascii="Calibri" w:hAnsi="Calibri"/>
           <w:b w:val="0"/>
           <w:kern w:val="2"/>
           <w:szCs w:val="22"/>
           <w:lang w:val="en-GB" w:eastAsia="en-GB"/>
-          <w14:ligatures w14:val="standardContextual"/>
         </w:rPr>
       </w:pPr>
       <w:hyperlink w:anchor="_Toc146314165" w:history="1">
@@ -1345,12 +1340,11 @@
         </w:r>
         <w:r>
           <w:rPr>
-            <w:rFonts w:asciiTheme="minorHAnsi" w:eastAsiaTheme="minorEastAsia" w:hAnsiTheme="minorHAnsi" w:cstheme="minorBidi"/>
+            <w:rFonts w:ascii="Calibri" w:hAnsi="Calibri"/>
             <w:b w:val="0"/>
             <w:kern w:val="2"/>
             <w:szCs w:val="22"/>
             <w:lang w:val="en-GB" w:eastAsia="en-GB"/>
-            <w14:ligatures w14:val="standardContextual"/>
           </w:rPr>
           <w:tab/>
         </w:r>
@@ -1409,12 +1403,11 @@
       <w:pPr>
         <w:pStyle w:val="TOC2"/>
         <w:rPr>
-          <w:rFonts w:asciiTheme="minorHAnsi" w:eastAsiaTheme="minorEastAsia" w:hAnsiTheme="minorHAnsi" w:cstheme="minorBidi"/>
+          <w:rFonts w:ascii="Calibri" w:hAnsi="Calibri"/>
           <w:b w:val="0"/>
           <w:kern w:val="2"/>
           <w:szCs w:val="22"/>
           <w:lang w:val="en-GB" w:eastAsia="en-GB"/>
-          <w14:ligatures w14:val="standardContextual"/>
         </w:rPr>
       </w:pPr>
       <w:hyperlink w:anchor="_Toc146314166" w:history="1">
@@ -1428,12 +1421,11 @@
         </w:r>
         <w:r>
           <w:rPr>
-            <w:rFonts w:asciiTheme="minorHAnsi" w:eastAsiaTheme="minorEastAsia" w:hAnsiTheme="minorHAnsi" w:cstheme="minorBidi"/>
+            <w:rFonts w:ascii="Calibri" w:hAnsi="Calibri"/>
             <w:b w:val="0"/>
             <w:kern w:val="2"/>
             <w:szCs w:val="22"/>
             <w:lang w:val="en-GB" w:eastAsia="en-GB"/>
-            <w14:ligatures w14:val="standardContextual"/>
           </w:rPr>
           <w:tab/>
         </w:r>
@@ -1492,7 +1484,7 @@
       <w:pPr>
         <w:pStyle w:val="TOC1"/>
         <w:rPr>
-          <w:rFonts w:asciiTheme="minorHAnsi" w:eastAsiaTheme="minorEastAsia" w:hAnsiTheme="minorHAnsi" w:cstheme="minorBidi"/>
+          <w:rFonts w:ascii="Calibri" w:hAnsi="Calibri" w:cs="Times New Roman"/>
           <w:b w:val="0"/>
           <w:bCs w:val="0"/>
           <w:color w:val="auto"/>
@@ -1500,7 +1492,6 @@
           <w:sz w:val="22"/>
           <w:szCs w:val="22"/>
           <w:lang w:val="en-GB" w:eastAsia="en-GB" w:bidi="ar-SA"/>
-          <w14:ligatures w14:val="standardContextual"/>
         </w:rPr>
       </w:pPr>
       <w:hyperlink w:anchor="_Toc146314167" w:history="1">
@@ -1558,12 +1549,11 @@
       <w:pPr>
         <w:pStyle w:val="TOC2"/>
         <w:rPr>
-          <w:rFonts w:asciiTheme="minorHAnsi" w:eastAsiaTheme="minorEastAsia" w:hAnsiTheme="minorHAnsi" w:cstheme="minorBidi"/>
+          <w:rFonts w:ascii="Calibri" w:hAnsi="Calibri"/>
           <w:b w:val="0"/>
           <w:kern w:val="2"/>
           <w:szCs w:val="22"/>
           <w:lang w:val="en-GB" w:eastAsia="en-GB"/>
-          <w14:ligatures w14:val="standardContextual"/>
         </w:rPr>
       </w:pPr>
       <w:hyperlink w:anchor="_Toc146314168" w:history="1">
@@ -1577,12 +1567,11 @@
         </w:r>
         <w:r>
           <w:rPr>
-            <w:rFonts w:asciiTheme="minorHAnsi" w:eastAsiaTheme="minorEastAsia" w:hAnsiTheme="minorHAnsi" w:cstheme="minorBidi"/>
+            <w:rFonts w:ascii="Calibri" w:hAnsi="Calibri"/>
             <w:b w:val="0"/>
             <w:kern w:val="2"/>
             <w:szCs w:val="22"/>
             <w:lang w:val="en-GB" w:eastAsia="en-GB"/>
-            <w14:ligatures w14:val="standardContextual"/>
           </w:rPr>
           <w:tab/>
         </w:r>
@@ -1641,12 +1630,11 @@
       <w:pPr>
         <w:pStyle w:val="TOC2"/>
         <w:rPr>
-          <w:rFonts w:asciiTheme="minorHAnsi" w:eastAsiaTheme="minorEastAsia" w:hAnsiTheme="minorHAnsi" w:cstheme="minorBidi"/>
+          <w:rFonts w:ascii="Calibri" w:hAnsi="Calibri"/>
           <w:b w:val="0"/>
           <w:kern w:val="2"/>
           <w:szCs w:val="22"/>
           <w:lang w:val="en-GB" w:eastAsia="en-GB"/>
-          <w14:ligatures w14:val="standardContextual"/>
         </w:rPr>
       </w:pPr>
       <w:hyperlink w:anchor="_Toc146314169" w:history="1">
@@ -1660,12 +1648,11 @@
         </w:r>
         <w:r>
           <w:rPr>
-            <w:rFonts w:asciiTheme="minorHAnsi" w:eastAsiaTheme="minorEastAsia" w:hAnsiTheme="minorHAnsi" w:cstheme="minorBidi"/>
+            <w:rFonts w:ascii="Calibri" w:hAnsi="Calibri"/>
             <w:b w:val="0"/>
             <w:kern w:val="2"/>
             <w:szCs w:val="22"/>
             <w:lang w:val="en-GB" w:eastAsia="en-GB"/>
-            <w14:ligatures w14:val="standardContextual"/>
           </w:rPr>
           <w:tab/>
         </w:r>
@@ -1724,12 +1711,11 @@
       <w:pPr>
         <w:pStyle w:val="TOC2"/>
         <w:rPr>
-          <w:rFonts w:asciiTheme="minorHAnsi" w:eastAsiaTheme="minorEastAsia" w:hAnsiTheme="minorHAnsi" w:cstheme="minorBidi"/>
+          <w:rFonts w:ascii="Calibri" w:hAnsi="Calibri"/>
           <w:b w:val="0"/>
           <w:kern w:val="2"/>
           <w:szCs w:val="22"/>
           <w:lang w:val="en-GB" w:eastAsia="en-GB"/>
-          <w14:ligatures w14:val="standardContextual"/>
         </w:rPr>
       </w:pPr>
       <w:hyperlink w:anchor="_Toc146314170" w:history="1">
@@ -1743,12 +1729,11 @@
         </w:r>
         <w:r>
           <w:rPr>
-            <w:rFonts w:asciiTheme="minorHAnsi" w:eastAsiaTheme="minorEastAsia" w:hAnsiTheme="minorHAnsi" w:cstheme="minorBidi"/>
+            <w:rFonts w:ascii="Calibri" w:hAnsi="Calibri"/>
             <w:b w:val="0"/>
             <w:kern w:val="2"/>
             <w:szCs w:val="22"/>
             <w:lang w:val="en-GB" w:eastAsia="en-GB"/>
-            <w14:ligatures w14:val="standardContextual"/>
           </w:rPr>
           <w:tab/>
         </w:r>
@@ -1807,12 +1792,11 @@
       <w:pPr>
         <w:pStyle w:val="TOC2"/>
         <w:rPr>
-          <w:rFonts w:asciiTheme="minorHAnsi" w:eastAsiaTheme="minorEastAsia" w:hAnsiTheme="minorHAnsi" w:cstheme="minorBidi"/>
+          <w:rFonts w:ascii="Calibri" w:hAnsi="Calibri"/>
           <w:b w:val="0"/>
           <w:kern w:val="2"/>
           <w:szCs w:val="22"/>
           <w:lang w:val="en-GB" w:eastAsia="en-GB"/>
-          <w14:ligatures w14:val="standardContextual"/>
         </w:rPr>
       </w:pPr>
       <w:hyperlink w:anchor="_Toc146314171" w:history="1">
@@ -1826,12 +1810,11 @@
         </w:r>
         <w:r>
           <w:rPr>
-            <w:rFonts w:asciiTheme="minorHAnsi" w:eastAsiaTheme="minorEastAsia" w:hAnsiTheme="minorHAnsi" w:cstheme="minorBidi"/>
+            <w:rFonts w:ascii="Calibri" w:hAnsi="Calibri"/>
             <w:b w:val="0"/>
             <w:kern w:val="2"/>
             <w:szCs w:val="22"/>
             <w:lang w:val="en-GB" w:eastAsia="en-GB"/>
-            <w14:ligatures w14:val="standardContextual"/>
           </w:rPr>
           <w:tab/>
         </w:r>
@@ -1890,12 +1873,11 @@
       <w:pPr>
         <w:pStyle w:val="TOC2"/>
         <w:rPr>
-          <w:rFonts w:asciiTheme="minorHAnsi" w:eastAsiaTheme="minorEastAsia" w:hAnsiTheme="minorHAnsi" w:cstheme="minorBidi"/>
+          <w:rFonts w:ascii="Calibri" w:hAnsi="Calibri"/>
           <w:b w:val="0"/>
           <w:kern w:val="2"/>
           <w:szCs w:val="22"/>
           <w:lang w:val="en-GB" w:eastAsia="en-GB"/>
-          <w14:ligatures w14:val="standardContextual"/>
         </w:rPr>
       </w:pPr>
       <w:hyperlink w:anchor="_Toc146314172" w:history="1">
@@ -1909,12 +1891,11 @@
         </w:r>
         <w:r>
           <w:rPr>
-            <w:rFonts w:asciiTheme="minorHAnsi" w:eastAsiaTheme="minorEastAsia" w:hAnsiTheme="minorHAnsi" w:cstheme="minorBidi"/>
+            <w:rFonts w:ascii="Calibri" w:hAnsi="Calibri"/>
             <w:b w:val="0"/>
             <w:kern w:val="2"/>
             <w:szCs w:val="22"/>
             <w:lang w:val="en-GB" w:eastAsia="en-GB"/>
-            <w14:ligatures w14:val="standardContextual"/>
           </w:rPr>
           <w:tab/>
         </w:r>
@@ -1973,12 +1954,11 @@
       <w:pPr>
         <w:pStyle w:val="TOC2"/>
         <w:rPr>
-          <w:rFonts w:asciiTheme="minorHAnsi" w:eastAsiaTheme="minorEastAsia" w:hAnsiTheme="minorHAnsi" w:cstheme="minorBidi"/>
+          <w:rFonts w:ascii="Calibri" w:hAnsi="Calibri"/>
           <w:b w:val="0"/>
           <w:kern w:val="2"/>
           <w:szCs w:val="22"/>
           <w:lang w:val="en-GB" w:eastAsia="en-GB"/>
-          <w14:ligatures w14:val="standardContextual"/>
         </w:rPr>
       </w:pPr>
       <w:hyperlink w:anchor="_Toc146314173" w:history="1">
@@ -1992,12 +1972,11 @@
         </w:r>
         <w:r>
           <w:rPr>
-            <w:rFonts w:asciiTheme="minorHAnsi" w:eastAsiaTheme="minorEastAsia" w:hAnsiTheme="minorHAnsi" w:cstheme="minorBidi"/>
+            <w:rFonts w:ascii="Calibri" w:hAnsi="Calibri"/>
             <w:b w:val="0"/>
             <w:kern w:val="2"/>
             <w:szCs w:val="22"/>
             <w:lang w:val="en-GB" w:eastAsia="en-GB"/>
-            <w14:ligatures w14:val="standardContextual"/>
           </w:rPr>
           <w:tab/>
         </w:r>
@@ -2056,12 +2035,11 @@
       <w:pPr>
         <w:pStyle w:val="TOC2"/>
         <w:rPr>
-          <w:rFonts w:asciiTheme="minorHAnsi" w:eastAsiaTheme="minorEastAsia" w:hAnsiTheme="minorHAnsi" w:cstheme="minorBidi"/>
+          <w:rFonts w:ascii="Calibri" w:hAnsi="Calibri"/>
           <w:b w:val="0"/>
           <w:kern w:val="2"/>
           <w:szCs w:val="22"/>
           <w:lang w:val="en-GB" w:eastAsia="en-GB"/>
-          <w14:ligatures w14:val="standardContextual"/>
         </w:rPr>
       </w:pPr>
       <w:hyperlink w:anchor="_Toc146314174" w:history="1">
@@ -2075,12 +2053,11 @@
         </w:r>
         <w:r>
           <w:rPr>
-            <w:rFonts w:asciiTheme="minorHAnsi" w:eastAsiaTheme="minorEastAsia" w:hAnsiTheme="minorHAnsi" w:cstheme="minorBidi"/>
+            <w:rFonts w:ascii="Calibri" w:hAnsi="Calibri"/>
             <w:b w:val="0"/>
             <w:kern w:val="2"/>
             <w:szCs w:val="22"/>
             <w:lang w:val="en-GB" w:eastAsia="en-GB"/>
-            <w14:ligatures w14:val="standardContextual"/>
           </w:rPr>
           <w:tab/>
         </w:r>
@@ -2139,7 +2116,7 @@
       <w:pPr>
         <w:pStyle w:val="TOC1"/>
         <w:rPr>
-          <w:rFonts w:asciiTheme="minorHAnsi" w:eastAsiaTheme="minorEastAsia" w:hAnsiTheme="minorHAnsi" w:cstheme="minorBidi"/>
+          <w:rFonts w:ascii="Calibri" w:hAnsi="Calibri" w:cs="Times New Roman"/>
           <w:b w:val="0"/>
           <w:bCs w:val="0"/>
           <w:color w:val="auto"/>
@@ -2147,7 +2124,6 @@
           <w:sz w:val="22"/>
           <w:szCs w:val="22"/>
           <w:lang w:val="en-GB" w:eastAsia="en-GB" w:bidi="ar-SA"/>
-          <w14:ligatures w14:val="standardContextual"/>
         </w:rPr>
       </w:pPr>
       <w:hyperlink w:anchor="_Toc146314175" w:history="1">
@@ -2205,12 +2181,11 @@
       <w:pPr>
         <w:pStyle w:val="TOC2"/>
         <w:rPr>
-          <w:rFonts w:asciiTheme="minorHAnsi" w:eastAsiaTheme="minorEastAsia" w:hAnsiTheme="minorHAnsi" w:cstheme="minorBidi"/>
+          <w:rFonts w:ascii="Calibri" w:hAnsi="Calibri"/>
           <w:b w:val="0"/>
           <w:kern w:val="2"/>
           <w:szCs w:val="22"/>
           <w:lang w:val="en-GB" w:eastAsia="en-GB"/>
-          <w14:ligatures w14:val="standardContextual"/>
         </w:rPr>
       </w:pPr>
       <w:hyperlink w:anchor="_Toc146314176" w:history="1">
@@ -2269,12 +2244,11 @@
       <w:pPr>
         <w:pStyle w:val="TOC2"/>
         <w:rPr>
-          <w:rFonts w:asciiTheme="minorHAnsi" w:eastAsiaTheme="minorEastAsia" w:hAnsiTheme="minorHAnsi" w:cstheme="minorBidi"/>
+          <w:rFonts w:ascii="Calibri" w:hAnsi="Calibri"/>
           <w:b w:val="0"/>
           <w:kern w:val="2"/>
           <w:szCs w:val="22"/>
           <w:lang w:val="en-GB" w:eastAsia="en-GB"/>
-          <w14:ligatures w14:val="standardContextual"/>
         </w:rPr>
       </w:pPr>
       <w:hyperlink w:anchor="_Toc146314177" w:history="1">
@@ -2866,7 +2840,7 @@
             <v:path o:extrusionok="f" gradientshapeok="t" o:connecttype="rect"/>
             <o:lock v:ext="edit" aspectratio="t"/>
           </v:shapetype>
-          <v:shape id="_x0000_i1167" type="#_x0000_t75" alt="A diagram of a solution overview&#10;&#10;Description automatically generated" style="width:397.5pt;height:271.5pt;visibility:visible;mso-wrap-style:square">
+          <v:shape id="_x0000_i1025" type="#_x0000_t75" alt="A diagram of a solution overview&#10;&#10;Description automatically generated" style="width:397.45pt;height:271.85pt;visibility:visible;mso-wrap-style:square">
             <v:imagedata r:id="rId9" o:title="A diagram of a solution overview&#10;&#10;Description automatically generated"/>
           </v:shape>
         </w:pict>
@@ -2970,7 +2944,7 @@
           <w:noProof/>
         </w:rPr>
         <w:pict w14:anchorId="36776FCA">
-          <v:shape id="_x0000_i1168" type="#_x0000_t75" alt="A diagram of a diagram&#10;&#10;Description automatically generated" style="width:450.75pt;height:213.75pt;visibility:visible;mso-wrap-style:square">
+          <v:shape id="_x0000_i1026" type="#_x0000_t75" alt="A diagram of a diagram&#10;&#10;Description automatically generated" style="width:451pt;height:213.7pt;visibility:visible;mso-wrap-style:square">
             <v:imagedata r:id="rId10" o:title="A diagram of a diagram&#10;&#10;Description automatically generated"/>
           </v:shape>
         </w:pict>
@@ -12224,6 +12198,15 @@
       <w:lang w:eastAsia="en-US"/>
     </w:rPr>
   </w:style>
+  <w:style w:type="paragraph" w:styleId="Revision">
+    <w:name w:val="Revision"/>
+    <w:hidden/>
+    <w:uiPriority w:val="71"/>
+    <w:rsid w:val="00F46D0B"/>
+    <w:rPr>
+      <w:lang w:val="en-US" w:eastAsia="he-IL" w:bidi="he-IL"/>
+    </w:rPr>
+  </w:style>
 </w:styles>
 </file>
 

</xml_diff>